<commit_message>
List of Assumptions Updated
</commit_message>
<xml_diff>
--- a/Assumptions_Simple Time Clock Application.docx
+++ b/Assumptions_Simple Time Clock Application.docx
@@ -156,6 +156,55 @@
           <w:szCs w:val="24"/>
         </w:rPr>
         <w:t>For example, a user started a shift at 3 PM Wednesday. The next day, Thursday, s/he can start a new shift without ending the previous/old shift. So, if the user starts another shift at 9 AM Thursday, it will be the active shift for them. I am assuming in such cases, the user forgets to clock out/end shift and keeps the field(s) null intentionally to mark it.</w:t>
+      </w:r>
+    </w:p>
+    <w:p>
+      <w:pPr>
+        <w:pStyle w:val="ListParagraph"/>
+        <w:jc w:val="both"/>
+        <w:rPr>
+          <w:rStyle w:val="BookTitle"/>
+          <w:rFonts w:cstheme="minorHAnsi"/>
+          <w:b w:val="0"/>
+          <w:bCs w:val="0"/>
+          <w:i w:val="0"/>
+          <w:iCs w:val="0"/>
+          <w:sz w:val="24"/>
+          <w:szCs w:val="24"/>
+        </w:rPr>
+      </w:pPr>
+    </w:p>
+    <w:p>
+      <w:pPr>
+        <w:pStyle w:val="ListParagraph"/>
+        <w:numPr>
+          <w:ilvl w:val="0"/>
+          <w:numId w:val="4"/>
+        </w:numPr>
+        <w:jc w:val="both"/>
+        <w:rPr>
+          <w:rStyle w:val="BookTitle"/>
+          <w:rFonts w:cstheme="minorHAnsi"/>
+          <w:b w:val="0"/>
+          <w:bCs w:val="0"/>
+          <w:i w:val="0"/>
+          <w:iCs w:val="0"/>
+          <w:sz w:val="24"/>
+          <w:szCs w:val="24"/>
+        </w:rPr>
+      </w:pPr>
+      <w:r>
+        <w:rPr>
+          <w:rStyle w:val="BookTitle"/>
+          <w:rFonts w:cstheme="minorHAnsi"/>
+          <w:b w:val="0"/>
+          <w:bCs w:val="0"/>
+          <w:i w:val="0"/>
+          <w:iCs w:val="0"/>
+          <w:sz w:val="24"/>
+          <w:szCs w:val="24"/>
+        </w:rPr>
+        <w:t>Two shifts of a user cannot have the same start date. For example, if a shift starts today, the earliest another shift can start for the same user is tomorrow.</w:t>
       </w:r>
     </w:p>
     <w:p>
@@ -1780,12 +1829,59 @@
 </file>
 
 <file path=customXml/item1.xml><?xml version="1.0" encoding="utf-8"?>
-<?mso-contentType ?>
-<FormTemplates xmlns="http://schemas.microsoft.com/sharepoint/v3/contenttype/forms">
-  <Display>DocumentLibraryForm</Display>
-  <Edit>DocumentLibraryForm</Edit>
-  <New>DocumentLibraryForm</New>
-</FormTemplates>
+<p:properties xmlns:p="http://schemas.microsoft.com/office/2006/metadata/properties" xmlns:xsi="http://www.w3.org/2001/XMLSchema-instance" xmlns:pc="http://schemas.microsoft.com/office/infopath/2007/PartnerControls">
+  <documentManagement>
+    <_ip_UnifiedCompliancePolicyUIAction xmlns="http://schemas.microsoft.com/sharepoint/v3" xsi:nil="true"/>
+    <_ip_UnifiedCompliancePolicyProperties xmlns="http://schemas.microsoft.com/sharepoint/v3" xsi:nil="true"/>
+    <SharedWithUsers xmlns="6a348922-b2b8-4566-a25c-fbef45dc0a84">
+      <UserInfo>
+        <DisplayName>Stone, Ben</DisplayName>
+        <AccountId>22</AccountId>
+        <AccountType/>
+      </UserInfo>
+      <UserInfo>
+        <DisplayName>Bender, Kim Nguyen Dinh</DisplayName>
+        <AccountId>23</AccountId>
+        <AccountType/>
+      </UserInfo>
+      <UserInfo>
+        <DisplayName>Bryniarski, Greg</DisplayName>
+        <AccountId>24</AccountId>
+        <AccountType/>
+      </UserInfo>
+      <UserInfo>
+        <DisplayName>Joshi, Kailash</DisplayName>
+        <AccountId>47</AccountId>
+        <AccountType/>
+      </UserInfo>
+      <UserInfo>
+        <DisplayName>Ricotta, Joann M</DisplayName>
+        <AccountId>27</AccountId>
+        <AccountType/>
+      </UserInfo>
+      <UserInfo>
+        <DisplayName>Ruston, Chris</DisplayName>
+        <AccountId>48</AccountId>
+        <AccountType/>
+      </UserInfo>
+      <UserInfo>
+        <DisplayName>Sill, Ted</DisplayName>
+        <AccountId>49</AccountId>
+        <AccountType/>
+      </UserInfo>
+      <UserInfo>
+        <DisplayName>Dingman, Todd B</DisplayName>
+        <AccountId>53</AccountId>
+        <AccountType/>
+      </UserInfo>
+      <UserInfo>
+        <DisplayName>John, Alyn</DisplayName>
+        <AccountId>54</AccountId>
+        <AccountType/>
+      </UserInfo>
+    </SharedWithUsers>
+  </documentManagement>
+</p:properties>
 </file>
 
 <file path=customXml/item2.xml><?xml version="1.0" encoding="utf-8"?>
@@ -2015,65 +2111,21 @@
 </file>
 
 <file path=customXml/item3.xml><?xml version="1.0" encoding="utf-8"?>
-<p:properties xmlns:p="http://schemas.microsoft.com/office/2006/metadata/properties" xmlns:xsi="http://www.w3.org/2001/XMLSchema-instance" xmlns:pc="http://schemas.microsoft.com/office/infopath/2007/PartnerControls">
-  <documentManagement>
-    <_ip_UnifiedCompliancePolicyUIAction xmlns="http://schemas.microsoft.com/sharepoint/v3" xsi:nil="true"/>
-    <_ip_UnifiedCompliancePolicyProperties xmlns="http://schemas.microsoft.com/sharepoint/v3" xsi:nil="true"/>
-    <SharedWithUsers xmlns="6a348922-b2b8-4566-a25c-fbef45dc0a84">
-      <UserInfo>
-        <DisplayName>Stone, Ben</DisplayName>
-        <AccountId>22</AccountId>
-        <AccountType/>
-      </UserInfo>
-      <UserInfo>
-        <DisplayName>Bender, Kim Nguyen Dinh</DisplayName>
-        <AccountId>23</AccountId>
-        <AccountType/>
-      </UserInfo>
-      <UserInfo>
-        <DisplayName>Bryniarski, Greg</DisplayName>
-        <AccountId>24</AccountId>
-        <AccountType/>
-      </UserInfo>
-      <UserInfo>
-        <DisplayName>Joshi, Kailash</DisplayName>
-        <AccountId>47</AccountId>
-        <AccountType/>
-      </UserInfo>
-      <UserInfo>
-        <DisplayName>Ricotta, Joann M</DisplayName>
-        <AccountId>27</AccountId>
-        <AccountType/>
-      </UserInfo>
-      <UserInfo>
-        <DisplayName>Ruston, Chris</DisplayName>
-        <AccountId>48</AccountId>
-        <AccountType/>
-      </UserInfo>
-      <UserInfo>
-        <DisplayName>Sill, Ted</DisplayName>
-        <AccountId>49</AccountId>
-        <AccountType/>
-      </UserInfo>
-      <UserInfo>
-        <DisplayName>Dingman, Todd B</DisplayName>
-        <AccountId>53</AccountId>
-        <AccountType/>
-      </UserInfo>
-      <UserInfo>
-        <DisplayName>John, Alyn</DisplayName>
-        <AccountId>54</AccountId>
-        <AccountType/>
-      </UserInfo>
-    </SharedWithUsers>
-  </documentManagement>
-</p:properties>
+<?mso-contentType ?>
+<FormTemplates xmlns="http://schemas.microsoft.com/sharepoint/v3/contenttype/forms">
+  <Display>DocumentLibraryForm</Display>
+  <Edit>DocumentLibraryForm</Edit>
+  <New>DocumentLibraryForm</New>
+</FormTemplates>
 </file>
 
 <file path=customXml/itemProps1.xml><?xml version="1.0" encoding="utf-8"?>
-<ds:datastoreItem xmlns:ds="http://schemas.openxmlformats.org/officeDocument/2006/customXml" ds:itemID="{83746E36-020D-4EA1-AF41-C8C49AAC81C6}">
+<ds:datastoreItem xmlns:ds="http://schemas.openxmlformats.org/officeDocument/2006/customXml" ds:itemID="{A8F90DFC-2AA7-4577-8443-7EE29585C1E1}">
   <ds:schemaRefs>
-    <ds:schemaRef ds:uri="http://schemas.microsoft.com/sharepoint/v3/contenttype/forms"/>
+    <ds:schemaRef ds:uri="http://schemas.microsoft.com/office/2006/metadata/properties"/>
+    <ds:schemaRef ds:uri="http://schemas.microsoft.com/office/infopath/2007/PartnerControls"/>
+    <ds:schemaRef ds:uri="http://schemas.microsoft.com/sharepoint/v3"/>
+    <ds:schemaRef ds:uri="6a348922-b2b8-4566-a25c-fbef45dc0a84"/>
   </ds:schemaRefs>
 </ds:datastoreItem>
 </file>
@@ -2099,12 +2151,9 @@
 </file>
 
 <file path=customXml/itemProps3.xml><?xml version="1.0" encoding="utf-8"?>
-<ds:datastoreItem xmlns:ds="http://schemas.openxmlformats.org/officeDocument/2006/customXml" ds:itemID="{A8F90DFC-2AA7-4577-8443-7EE29585C1E1}">
+<ds:datastoreItem xmlns:ds="http://schemas.openxmlformats.org/officeDocument/2006/customXml" ds:itemID="{83746E36-020D-4EA1-AF41-C8C49AAC81C6}">
   <ds:schemaRefs>
-    <ds:schemaRef ds:uri="http://schemas.microsoft.com/office/2006/metadata/properties"/>
-    <ds:schemaRef ds:uri="http://schemas.microsoft.com/office/infopath/2007/PartnerControls"/>
-    <ds:schemaRef ds:uri="http://schemas.microsoft.com/sharepoint/v3"/>
-    <ds:schemaRef ds:uri="6a348922-b2b8-4566-a25c-fbef45dc0a84"/>
+    <ds:schemaRef ds:uri="http://schemas.microsoft.com/sharepoint/v3/contenttype/forms"/>
   </ds:schemaRefs>
 </ds:datastoreItem>
 </file>
</xml_diff>